<commit_message>
some final changes, maybe more to come
</commit_message>
<xml_diff>
--- a/Artifacts/OCL_Expressions.docx
+++ b/Artifacts/OCL_Expressions.docx
@@ -256,7 +256,21 @@
           <w:bCs/>
         </w:rPr>
         <w:tab/>
-        <w:t xml:space="preserve">    o</w:t>
+        <w:t xml:space="preserve">    </w:t>
+      </w:r>
+      <w:r>
+        <w:rPr>
+          <w:b/>
+          <w:bCs/>
+        </w:rPr>
+        <w:t>(</w:t>
+      </w:r>
+      <w:r>
+        <w:rPr>
+          <w:b/>
+          <w:bCs/>
+        </w:rPr>
+        <w:t>o</w:t>
       </w:r>
       <w:proofErr w:type="gramStart"/>
       <w:r>
@@ -407,6 +421,13 @@
           <w:bCs/>
         </w:rPr>
         <w:t xml:space="preserve"> &lt;&gt; o2.location)</w:t>
+      </w:r>
+      <w:r>
+        <w:rPr>
+          <w:b/>
+          <w:bCs/>
+        </w:rPr>
+        <w:t>)</w:t>
       </w:r>
     </w:p>
     <w:p>
@@ -718,21 +739,41 @@
       <w:pPr>
         <w:pStyle w:val="ListParagraph"/>
         <w:ind w:left="2160"/>
-      </w:pPr>
-      <w:r>
+        <w:rPr>
+          <w:b/>
+          <w:bCs/>
+        </w:rPr>
+      </w:pPr>
+      <w:r>
+        <w:rPr>
+          <w:b/>
+          <w:bCs/>
+        </w:rPr>
         <w:t xml:space="preserve">inv: </w:t>
       </w:r>
       <w:proofErr w:type="spellStart"/>
       <w:proofErr w:type="gramStart"/>
       <w:r>
+        <w:rPr>
+          <w:b/>
+          <w:bCs/>
+        </w:rPr>
         <w:t>self.guardian</w:t>
       </w:r>
       <w:proofErr w:type="spellEnd"/>
       <w:proofErr w:type="gramEnd"/>
       <w:r>
+        <w:rPr>
+          <w:b/>
+          <w:bCs/>
+        </w:rPr>
         <w:t xml:space="preserve"> </w:t>
       </w:r>
       <w:r>
+        <w:rPr>
+          <w:b/>
+          <w:bCs/>
+        </w:rPr>
         <w:t>&lt;&gt; null</w:t>
       </w:r>
     </w:p>
@@ -768,7 +809,35 @@
         <w:t xml:space="preserve">: </w:t>
       </w:r>
       <w:r>
-        <w:t>An offering’s city must be included in the collection of cities of its instructor.</w:t>
+        <w:t xml:space="preserve">If the Offering has an instructor, there exists a city in the </w:t>
+      </w:r>
+      <w:proofErr w:type="gramStart"/>
+      <w:r>
+        <w:t>I</w:t>
+      </w:r>
+      <w:r>
+        <w:t>nstructor</w:t>
+      </w:r>
+      <w:r>
+        <w:t>’s</w:t>
+      </w:r>
+      <w:proofErr w:type="gramEnd"/>
+      <w:r>
+        <w:t xml:space="preserve"> </w:t>
+      </w:r>
+      <w:r>
+        <w:t>cities which is the Offering’s city.</w:t>
+      </w:r>
+      <w:r>
+        <w:t xml:space="preserve"> An </w:t>
+      </w:r>
+      <w:proofErr w:type="gramStart"/>
+      <w:r>
+        <w:t>Instructor’s</w:t>
+      </w:r>
+      <w:proofErr w:type="gramEnd"/>
+      <w:r>
+        <w:t xml:space="preserve"> cities attribute is an array of strings.</w:t>
       </w:r>
     </w:p>
     <w:p>
@@ -780,29 +849,12 @@
           <w:bCs/>
         </w:rPr>
       </w:pPr>
-    </w:p>
-    <w:p>
-      <w:pPr>
-        <w:pStyle w:val="ListParagraph"/>
-        <w:ind w:left="1440"/>
-        <w:rPr>
-          <w:b/>
-          <w:bCs/>
-        </w:rPr>
-      </w:pPr>
-      <w:r>
-        <w:rPr>
-          <w:b/>
-          <w:bCs/>
-        </w:rPr>
-        <w:t xml:space="preserve">context </w:t>
-      </w:r>
-      <w:r>
-        <w:rPr>
-          <w:b/>
-          <w:bCs/>
-        </w:rPr>
-        <w:t>Offering</w:t>
+      <w:r>
+        <w:rPr>
+          <w:b/>
+          <w:bCs/>
+        </w:rPr>
+        <w:t>context Offering</w:t>
       </w:r>
     </w:p>
     <w:p>
@@ -829,21 +881,7 @@
           <w:b/>
           <w:bCs/>
         </w:rPr>
-        <w:t>self</w:t>
-      </w:r>
-      <w:r>
-        <w:rPr>
-          <w:b/>
-          <w:bCs/>
-        </w:rPr>
-        <w:t>.</w:t>
-      </w:r>
-      <w:r>
-        <w:rPr>
-          <w:b/>
-          <w:bCs/>
-        </w:rPr>
-        <w:t>instructor</w:t>
+        <w:t>self.instructor</w:t>
       </w:r>
       <w:proofErr w:type="spellEnd"/>
       <w:proofErr w:type="gramEnd"/>
@@ -852,6 +890,29 @@
           <w:b/>
           <w:bCs/>
         </w:rPr>
+        <w:t xml:space="preserve"> &lt;&gt; null implies </w:t>
+      </w:r>
+      <w:r>
+        <w:rPr>
+          <w:b/>
+          <w:bCs/>
+        </w:rPr>
+        <w:t>(</w:t>
+      </w:r>
+      <w:proofErr w:type="spellStart"/>
+      <w:r>
+        <w:rPr>
+          <w:b/>
+          <w:bCs/>
+        </w:rPr>
+        <w:t>self.instructor.cities</w:t>
+      </w:r>
+      <w:proofErr w:type="spellEnd"/>
+      <w:r>
+        <w:rPr>
+          <w:b/>
+          <w:bCs/>
+        </w:rPr>
         <w:t xml:space="preserve"> </w:t>
       </w:r>
       <w:r>
@@ -861,40 +922,73 @@
         </w:rPr>
         <w:sym w:font="Wingdings" w:char="F0E0"/>
       </w:r>
-      <w:r>
-        <w:rPr>
-          <w:b/>
-          <w:bCs/>
-        </w:rPr>
-        <w:t xml:space="preserve"> </w:t>
-      </w:r>
-      <w:r>
-        <w:rPr>
-          <w:b/>
-          <w:bCs/>
-        </w:rPr>
-        <w:t>collect(</w:t>
-      </w:r>
-      <w:r>
-        <w:rPr>
-          <w:b/>
-          <w:bCs/>
-        </w:rPr>
-        <w:t xml:space="preserve">cities) </w:t>
-      </w:r>
-      <w:r>
-        <w:rPr>
-          <w:b/>
-          <w:bCs/>
-        </w:rPr>
-        <w:sym w:font="Wingdings" w:char="F0E0"/>
-      </w:r>
-      <w:r>
-        <w:rPr>
-          <w:b/>
-          <w:bCs/>
-        </w:rPr>
-        <w:t xml:space="preserve"> includes(</w:t>
+    </w:p>
+    <w:p>
+      <w:pPr>
+        <w:pStyle w:val="ListParagraph"/>
+        <w:ind w:left="1440"/>
+        <w:rPr>
+          <w:b/>
+          <w:bCs/>
+        </w:rPr>
+      </w:pPr>
+      <w:r>
+        <w:rPr>
+          <w:b/>
+          <w:bCs/>
+        </w:rPr>
+        <w:tab/>
+      </w:r>
+      <w:r>
+        <w:rPr>
+          <w:b/>
+          <w:bCs/>
+        </w:rPr>
+        <w:tab/>
+      </w:r>
+      <w:r>
+        <w:rPr>
+          <w:b/>
+          <w:bCs/>
+        </w:rPr>
+        <w:tab/>
+      </w:r>
+      <w:r>
+        <w:rPr>
+          <w:b/>
+          <w:bCs/>
+        </w:rPr>
+        <w:tab/>
+      </w:r>
+      <w:r>
+        <w:rPr>
+          <w:b/>
+          <w:bCs/>
+        </w:rPr>
+        <w:tab/>
+      </w:r>
+      <w:r>
+        <w:rPr>
+          <w:b/>
+          <w:bCs/>
+        </w:rPr>
+        <w:tab/>
+      </w:r>
+      <w:proofErr w:type="gramStart"/>
+      <w:r>
+        <w:rPr>
+          <w:b/>
+          <w:bCs/>
+        </w:rPr>
+        <w:t>exists(</w:t>
+      </w:r>
+      <w:proofErr w:type="gramEnd"/>
+      <w:r>
+        <w:rPr>
+          <w:b/>
+          <w:bCs/>
+        </w:rPr>
+        <w:t xml:space="preserve">c: city | c = </w:t>
       </w:r>
       <w:proofErr w:type="spellStart"/>
       <w:r>
@@ -911,6 +1005,36 @@
           <w:bCs/>
         </w:rPr>
         <w:t>)</w:t>
+      </w:r>
+      <w:r>
+        <w:rPr>
+          <w:b/>
+          <w:bCs/>
+        </w:rPr>
+        <w:t>)</w:t>
+      </w:r>
+    </w:p>
+    <w:p>
+      <w:pPr>
+        <w:pStyle w:val="ListParagraph"/>
+        <w:numPr>
+          <w:ilvl w:val="1"/>
+          <w:numId w:val="7"/>
+        </w:numPr>
+        <w:rPr>
+          <w:b/>
+          <w:bCs/>
+        </w:rPr>
+      </w:pPr>
+      <w:r>
+        <w:rPr>
+          <w:b/>
+          <w:bCs/>
+        </w:rPr>
+        <w:t xml:space="preserve">Note: </w:t>
+      </w:r>
+      <w:r>
+        <w:t>We did not find many examples of how to deal with a collection of primitives in OCL. This is our best guess in how to convey the requirement.</w:t>
       </w:r>
     </w:p>
     <w:p>
@@ -1001,6 +1125,9 @@
       </w:r>
       <w:r>
         <w:t xml:space="preserve"> The same applies to Minors</w:t>
+      </w:r>
+      <w:r>
+        <w:t>.</w:t>
       </w:r>
     </w:p>
     <w:p>
@@ -2761,6 +2888,7 @@
   <w:style w:type="character" w:default="1" w:styleId="DefaultParagraphFont">
     <w:name w:val="Default Paragraph Font"/>
     <w:uiPriority w:val="1"/>
+    <w:semiHidden/>
     <w:unhideWhenUsed/>
   </w:style>
   <w:style w:type="table" w:default="1" w:styleId="TableNormal">

</xml_diff>